<commit_message>
Update Characterization - Project 606.docx
</commit_message>
<xml_diff>
--- a/Characterization - Project 606.docx
+++ b/Characterization - Project 606.docx
@@ -2117,23 +2117,7 @@
           <w:sz w:val="28"/>
           <w:szCs w:val="28"/>
         </w:rPr>
-        <w:t xml:space="preserve">The image detection </w:t>
-      </w:r>
-      <w:proofErr w:type="gramStart"/>
-      <w:r>
-        <w:rPr>
-          <w:sz w:val="28"/>
-          <w:szCs w:val="28"/>
-        </w:rPr>
-        <w:t>retrieve</w:t>
-      </w:r>
-      <w:proofErr w:type="gramEnd"/>
-      <w:r>
-        <w:rPr>
-          <w:sz w:val="28"/>
-          <w:szCs w:val="28"/>
-        </w:rPr>
-        <w:t xml:space="preserve"> the relevant item in the returned photos.</w:t>
+        <w:t>The image detection retrieve the relevant item in the returned photos.</w:t>
       </w:r>
     </w:p>
     <w:p>
@@ -3026,21 +3010,12 @@
           <w:szCs w:val="28"/>
         </w:rPr>
       </w:pPr>
-      <w:proofErr w:type="spellStart"/>
-      <w:r>
-        <w:rPr>
-          <w:sz w:val="28"/>
-          <w:szCs w:val="28"/>
-        </w:rPr>
-        <w:t>PyTorch</w:t>
-      </w:r>
-      <w:proofErr w:type="spellEnd"/>
-      <w:r>
-        <w:rPr>
-          <w:sz w:val="28"/>
-          <w:szCs w:val="28"/>
-        </w:rPr>
-        <w:t>:</w:t>
+      <w:r>
+        <w:rPr>
+          <w:sz w:val="28"/>
+          <w:szCs w:val="28"/>
+        </w:rPr>
+        <w:t>PyTorch:</w:t>
       </w:r>
     </w:p>
     <w:p>
@@ -3281,7 +3256,7 @@
           <w:szCs w:val="28"/>
         </w:rPr>
         <w:lastRenderedPageBreak/>
-        <w:t>Role: The React library is utilized for building the user interface of the website/application.</w:t>
+        <w:t>Role: The React library is utilized for building the user interface of the website.</w:t>
       </w:r>
     </w:p>
     <w:p>

</xml_diff>

<commit_message>
add scheduler to characterization file
</commit_message>
<xml_diff>
--- a/Characterization - Project 606.docx
+++ b/Characterization - Project 606.docx
@@ -25,7 +25,6 @@
     <w:p>
       <w:pPr>
         <w:rPr>
-          <w:rFonts w:hint="cs"/>
           <w:b/>
           <w:bCs/>
           <w:sz w:val="28"/>
@@ -104,7 +103,6 @@
       <w:pPr>
         <w:jc w:val="center"/>
         <w:rPr>
-          <w:rFonts w:hint="cs"/>
           <w:b/>
           <w:bCs/>
           <w:sz w:val="28"/>
@@ -117,6 +115,7 @@
           <w:rFonts w:cs="Arial"/>
           <w:b/>
           <w:bCs/>
+          <w:noProof/>
           <w:sz w:val="28"/>
           <w:szCs w:val="28"/>
           <w:rtl/>
@@ -161,7 +160,6 @@
     <w:p>
       <w:pPr>
         <w:rPr>
-          <w:rFonts w:hint="cs"/>
           <w:b/>
           <w:bCs/>
           <w:sz w:val="28"/>
@@ -174,7 +172,6 @@
       <w:pPr>
         <w:jc w:val="center"/>
         <w:rPr>
-          <w:rFonts w:hint="cs"/>
           <w:b/>
           <w:bCs/>
           <w:sz w:val="28"/>
@@ -187,7 +184,6 @@
       <w:pPr>
         <w:jc w:val="center"/>
         <w:rPr>
-          <w:rFonts w:hint="cs"/>
           <w:b/>
           <w:bCs/>
           <w:sz w:val="28"/>
@@ -210,7 +206,6 @@
       <w:pPr>
         <w:jc w:val="center"/>
         <w:rPr>
-          <w:rFonts w:hint="cs"/>
           <w:sz w:val="28"/>
           <w:szCs w:val="28"/>
           <w:rtl/>
@@ -228,7 +223,6 @@
       <w:pPr>
         <w:jc w:val="center"/>
         <w:rPr>
-          <w:rFonts w:hint="cs"/>
           <w:sz w:val="28"/>
           <w:szCs w:val="28"/>
           <w:rtl/>
@@ -284,24 +278,14 @@
           <w:szCs w:val="28"/>
           <w:u w:val="single"/>
         </w:rPr>
-        <w:t>Project Supervisor</w:t>
-      </w:r>
-      <w:r>
-        <w:rPr>
-          <w:b/>
-          <w:bCs/>
+        <w:t>Project Supervisors</w:t>
+      </w:r>
+      <w:r>
+        <w:rPr>
           <w:sz w:val="28"/>
           <w:szCs w:val="28"/>
           <w:u w:val="single"/>
         </w:rPr>
-        <w:t>s</w:t>
-      </w:r>
-      <w:r>
-        <w:rPr>
-          <w:sz w:val="28"/>
-          <w:szCs w:val="28"/>
-          <w:u w:val="single"/>
-        </w:rPr>
         <w:t>:</w:t>
       </w:r>
       <w:r>
@@ -325,14 +309,7 @@
           <w:sz w:val="28"/>
           <w:szCs w:val="28"/>
         </w:rPr>
-        <w:t xml:space="preserve">  </w:t>
-      </w:r>
-      <w:r>
-        <w:rPr>
-          <w:sz w:val="28"/>
-          <w:szCs w:val="28"/>
-        </w:rPr>
-        <w:t xml:space="preserve">Professor </w:t>
+        <w:t xml:space="preserve">  Professor </w:t>
       </w:r>
       <w:r>
         <w:rPr>
@@ -438,7 +415,6 @@
       <w:pPr>
         <w:jc w:val="right"/>
         <w:rPr>
-          <w:rFonts w:hint="cs"/>
           <w:sz w:val="28"/>
           <w:szCs w:val="28"/>
           <w:rtl/>
@@ -477,7 +453,6 @@
       <w:pPr>
         <w:jc w:val="right"/>
         <w:rPr>
-          <w:rFonts w:hint="cs"/>
           <w:sz w:val="28"/>
           <w:szCs w:val="28"/>
           <w:rtl/>
@@ -567,7 +542,6 @@
       <w:pPr>
         <w:jc w:val="right"/>
         <w:rPr>
-          <w:rFonts w:hint="cs"/>
           <w:sz w:val="28"/>
           <w:szCs w:val="28"/>
           <w:rtl/>
@@ -781,7 +755,6 @@
     <w:p>
       <w:pPr>
         <w:rPr>
-          <w:rFonts w:hint="cs"/>
           <w:sz w:val="28"/>
           <w:szCs w:val="28"/>
           <w:rtl/>
@@ -1053,15 +1026,7 @@
           <w:szCs w:val="28"/>
           <w:u w:val="single"/>
         </w:rPr>
-        <w:t>-</w:t>
-      </w:r>
-      <w:r>
-        <w:rPr>
-          <w:sz w:val="28"/>
-          <w:szCs w:val="28"/>
-          <w:u w:val="single"/>
-        </w:rPr>
-        <w:t xml:space="preserve"> Practical Targets</w:t>
+        <w:t>- Practical Targets</w:t>
       </w:r>
       <w:r>
         <w:rPr>
@@ -1084,14 +1049,7 @@
           <w:sz w:val="28"/>
           <w:szCs w:val="28"/>
         </w:rPr>
-        <w:t>*</w:t>
-      </w:r>
-      <w:r>
-        <w:rPr>
-          <w:sz w:val="28"/>
-          <w:szCs w:val="28"/>
-        </w:rPr>
-        <w:t xml:space="preserve"> </w:t>
+        <w:t xml:space="preserve">* </w:t>
       </w:r>
       <w:r>
         <w:rPr>
@@ -1198,7 +1156,6 @@
       <w:pPr>
         <w:jc w:val="right"/>
         <w:rPr>
-          <w:rFonts w:hint="cs"/>
           <w:sz w:val="28"/>
           <w:szCs w:val="28"/>
         </w:rPr>
@@ -1263,14 +1220,7 @@
           <w:sz w:val="28"/>
           <w:szCs w:val="28"/>
         </w:rPr>
-        <w:t>r</w:t>
-      </w:r>
-      <w:r>
-        <w:rPr>
-          <w:sz w:val="28"/>
-          <w:szCs w:val="28"/>
-        </w:rPr>
-        <w:t>ating according to the photographs of the</w:t>
+        <w:t>rating according to the photographs of the</w:t>
       </w:r>
       <w:r>
         <w:rPr>
@@ -1453,7 +1403,6 @@
       <w:pPr>
         <w:jc w:val="right"/>
         <w:rPr>
-          <w:rFonts w:hint="cs"/>
           <w:b/>
           <w:bCs/>
           <w:sz w:val="28"/>
@@ -1495,21 +1444,7 @@
           <w:sz w:val="28"/>
           <w:szCs w:val="28"/>
         </w:rPr>
-        <w:t xml:space="preserve">The </w:t>
-      </w:r>
-      <w:r>
-        <w:rPr>
-          <w:sz w:val="28"/>
-          <w:szCs w:val="28"/>
-        </w:rPr>
-        <w:t>essence</w:t>
-      </w:r>
-      <w:r>
-        <w:rPr>
-          <w:sz w:val="28"/>
-          <w:szCs w:val="28"/>
-        </w:rPr>
-        <w:t xml:space="preserve"> of the system lies in redefining the conventional recommendation approach by focusing on quality coffee attributes. The system will:</w:t>
+        <w:t>The essence of the system lies in redefining the conventional recommendation approach by focusing on quality coffee attributes. The system will:</w:t>
       </w:r>
     </w:p>
     <w:p>
@@ -2005,6 +1940,7 @@
       <w:r>
         <w:rPr>
           <w:rFonts w:cs="Arial"/>
+          <w:noProof/>
           <w:sz w:val="28"/>
           <w:szCs w:val="28"/>
           <w:rtl/>
@@ -2050,7 +1986,6 @@
       <w:pPr>
         <w:jc w:val="right"/>
         <w:rPr>
-          <w:rFonts w:hint="cs"/>
           <w:sz w:val="28"/>
           <w:szCs w:val="28"/>
           <w:rtl/>
@@ -2117,7 +2052,23 @@
           <w:sz w:val="28"/>
           <w:szCs w:val="28"/>
         </w:rPr>
-        <w:t>The image detection retrieve the relevant item in the returned photos.</w:t>
+        <w:t xml:space="preserve">The image detection </w:t>
+      </w:r>
+      <w:proofErr w:type="gramStart"/>
+      <w:r>
+        <w:rPr>
+          <w:sz w:val="28"/>
+          <w:szCs w:val="28"/>
+        </w:rPr>
+        <w:t>retrieve</w:t>
+      </w:r>
+      <w:proofErr w:type="gramEnd"/>
+      <w:r>
+        <w:rPr>
+          <w:sz w:val="28"/>
+          <w:szCs w:val="28"/>
+        </w:rPr>
+        <w:t xml:space="preserve"> the relevant item in the returned photos.</w:t>
       </w:r>
     </w:p>
     <w:p>
@@ -2203,7 +2154,6 @@
       <w:pPr>
         <w:jc w:val="right"/>
         <w:rPr>
-          <w:rFonts w:hint="cs"/>
           <w:sz w:val="28"/>
           <w:szCs w:val="28"/>
           <w:rtl/>
@@ -2515,7 +2465,6 @@
       <w:pPr>
         <w:jc w:val="right"/>
         <w:rPr>
-          <w:rFonts w:hint="cs"/>
           <w:sz w:val="28"/>
           <w:szCs w:val="28"/>
           <w:rtl/>
@@ -2642,7 +2591,6 @@
       <w:pPr>
         <w:jc w:val="right"/>
         <w:rPr>
-          <w:rFonts w:hint="cs"/>
           <w:sz w:val="28"/>
           <w:szCs w:val="28"/>
           <w:rtl/>
@@ -2796,7 +2744,6 @@
       <w:pPr>
         <w:jc w:val="right"/>
         <w:rPr>
-          <w:rFonts w:hint="cs"/>
           <w:sz w:val="28"/>
           <w:szCs w:val="28"/>
           <w:rtl/>
@@ -3010,12 +2957,21 @@
           <w:szCs w:val="28"/>
         </w:rPr>
       </w:pPr>
-      <w:r>
-        <w:rPr>
-          <w:sz w:val="28"/>
-          <w:szCs w:val="28"/>
-        </w:rPr>
-        <w:t>PyTorch:</w:t>
+      <w:proofErr w:type="spellStart"/>
+      <w:r>
+        <w:rPr>
+          <w:sz w:val="28"/>
+          <w:szCs w:val="28"/>
+        </w:rPr>
+        <w:t>PyTorch</w:t>
+      </w:r>
+      <w:proofErr w:type="spellEnd"/>
+      <w:r>
+        <w:rPr>
+          <w:sz w:val="28"/>
+          <w:szCs w:val="28"/>
+        </w:rPr>
+        <w:t>:</w:t>
       </w:r>
     </w:p>
     <w:p>
@@ -3486,7 +3442,6 @@
     <w:p>
       <w:pPr>
         <w:rPr>
-          <w:rFonts w:hint="cs"/>
           <w:sz w:val="28"/>
           <w:szCs w:val="28"/>
           <w:rtl/>
@@ -3758,7 +3713,6 @@
       <w:pPr>
         <w:jc w:val="right"/>
         <w:rPr>
-          <w:rFonts w:hint="cs"/>
           <w:sz w:val="28"/>
           <w:szCs w:val="28"/>
         </w:rPr>
@@ -3836,39 +3790,34 @@
           <w:szCs w:val="28"/>
         </w:rPr>
       </w:pPr>
-      <w:r>
-        <w:rPr>
-          <w:b/>
-          <w:bCs/>
-          <w:sz w:val="28"/>
-          <w:szCs w:val="28"/>
-        </w:rPr>
-        <w:t>4.3 Scheduling:</w:t>
-      </w:r>
-      <w:r>
-        <w:rPr>
-          <w:sz w:val="28"/>
-          <w:szCs w:val="28"/>
-        </w:rPr>
-        <w:t xml:space="preserve"> </w:t>
-      </w:r>
-      <w:r>
+    </w:p>
+    <w:p>
+      <w:pPr>
+        <w:jc w:val="right"/>
+        <w:rPr>
+          <w:sz w:val="28"/>
+          <w:szCs w:val="28"/>
+        </w:rPr>
+      </w:pPr>
+    </w:p>
+    <w:p>
+      <w:pPr>
+        <w:jc w:val="right"/>
+        <w:rPr>
+          <w:sz w:val="28"/>
+          <w:szCs w:val="28"/>
+        </w:rPr>
+      </w:pPr>
+    </w:p>
+    <w:p>
+      <w:pPr>
+        <w:jc w:val="right"/>
         <w:rPr>
           <w:i/>
           <w:iCs/>
           <w:sz w:val="28"/>
           <w:szCs w:val="28"/>
         </w:rPr>
-        <w:t>// TODO: Further details about the scheduling strategy, including milestones, deadlines, and task prioritization will be defined in this section.</w:t>
-      </w:r>
-    </w:p>
-    <w:p>
-      <w:pPr>
-        <w:jc w:val="right"/>
-        <w:rPr>
-          <w:sz w:val="28"/>
-          <w:szCs w:val="28"/>
-        </w:rPr>
       </w:pPr>
       <w:r>
         <w:rPr>
@@ -3878,6 +3827,1428 @@
           <w:szCs w:val="28"/>
         </w:rPr>
         <w:lastRenderedPageBreak/>
+        <w:t>4.3 Scheduling:</w:t>
+      </w:r>
+      <w:r>
+        <w:rPr>
+          <w:i/>
+          <w:iCs/>
+          <w:sz w:val="28"/>
+          <w:szCs w:val="28"/>
+        </w:rPr>
+        <w:t xml:space="preserve"> assume tasks scheduling:</w:t>
+      </w:r>
+    </w:p>
+    <w:p>
+      <w:pPr>
+        <w:bidi w:val="0"/>
+        <w:rPr>
+          <w:b/>
+          <w:bCs/>
+          <w:sz w:val="28"/>
+          <w:szCs w:val="28"/>
+        </w:rPr>
+      </w:pPr>
+      <w:r>
+        <w:rPr>
+          <w:b/>
+          <w:bCs/>
+          <w:sz w:val="28"/>
+          <w:szCs w:val="28"/>
+        </w:rPr>
+        <w:t>1</w:t>
+      </w:r>
+      <w:r>
+        <w:rPr>
+          <w:b/>
+          <w:bCs/>
+          <w:sz w:val="28"/>
+          <w:szCs w:val="28"/>
+        </w:rPr>
+        <w:t>. Requirements and Design</w:t>
+      </w:r>
+      <w:r>
+        <w:rPr>
+          <w:b/>
+          <w:bCs/>
+          <w:sz w:val="28"/>
+          <w:szCs w:val="28"/>
+        </w:rPr>
+        <w:t xml:space="preserve"> (3 weeks)</w:t>
+      </w:r>
+    </w:p>
+    <w:p>
+      <w:pPr>
+        <w:numPr>
+          <w:ilvl w:val="0"/>
+          <w:numId w:val="29"/>
+        </w:numPr>
+        <w:bidi w:val="0"/>
+        <w:rPr>
+          <w:sz w:val="28"/>
+          <w:szCs w:val="28"/>
+        </w:rPr>
+      </w:pPr>
+      <w:r>
+        <w:rPr>
+          <w:b/>
+          <w:bCs/>
+          <w:sz w:val="28"/>
+          <w:szCs w:val="28"/>
+        </w:rPr>
+        <w:t>Task</w:t>
+      </w:r>
+      <w:r>
+        <w:rPr>
+          <w:b/>
+          <w:bCs/>
+          <w:sz w:val="28"/>
+          <w:szCs w:val="28"/>
+        </w:rPr>
+        <w:t>1</w:t>
+      </w:r>
+      <w:r>
+        <w:rPr>
+          <w:b/>
+          <w:bCs/>
+          <w:sz w:val="28"/>
+          <w:szCs w:val="28"/>
+        </w:rPr>
+        <w:t>.1:</w:t>
+      </w:r>
+      <w:r>
+        <w:rPr>
+          <w:sz w:val="28"/>
+          <w:szCs w:val="28"/>
+        </w:rPr>
+        <w:t xml:space="preserve"> Requirements Gathering (e.g., finalizing functional and non-functional requirements).</w:t>
+      </w:r>
+    </w:p>
+    <w:p>
+      <w:pPr>
+        <w:numPr>
+          <w:ilvl w:val="1"/>
+          <w:numId w:val="29"/>
+        </w:numPr>
+        <w:bidi w:val="0"/>
+      </w:pPr>
+      <w:r>
+        <w:rPr>
+          <w:b/>
+          <w:bCs/>
+        </w:rPr>
+        <w:t>Timeline:</w:t>
+      </w:r>
+      <w:r>
+        <w:t xml:space="preserve"> </w:t>
+      </w:r>
+      <w:r>
+        <w:t>08</w:t>
+      </w:r>
+      <w:r>
+        <w:t xml:space="preserve">/01/24 - </w:t>
+      </w:r>
+      <w:r>
+        <w:t>15</w:t>
+      </w:r>
+      <w:r>
+        <w:t>/</w:t>
+      </w:r>
+      <w:r>
+        <w:t>01</w:t>
+      </w:r>
+      <w:r>
+        <w:t>/24</w:t>
+      </w:r>
+    </w:p>
+    <w:p>
+      <w:pPr>
+        <w:numPr>
+          <w:ilvl w:val="0"/>
+          <w:numId w:val="29"/>
+        </w:numPr>
+        <w:bidi w:val="0"/>
+        <w:rPr>
+          <w:sz w:val="28"/>
+          <w:szCs w:val="28"/>
+        </w:rPr>
+      </w:pPr>
+      <w:r>
+        <w:rPr>
+          <w:b/>
+          <w:bCs/>
+          <w:sz w:val="28"/>
+          <w:szCs w:val="28"/>
+        </w:rPr>
+        <w:t xml:space="preserve">Task </w:t>
+      </w:r>
+      <w:r>
+        <w:rPr>
+          <w:b/>
+          <w:bCs/>
+          <w:sz w:val="28"/>
+          <w:szCs w:val="28"/>
+        </w:rPr>
+        <w:t>1</w:t>
+      </w:r>
+      <w:r>
+        <w:rPr>
+          <w:b/>
+          <w:bCs/>
+          <w:sz w:val="28"/>
+          <w:szCs w:val="28"/>
+        </w:rPr>
+        <w:t>.2:</w:t>
+      </w:r>
+      <w:r>
+        <w:rPr>
+          <w:sz w:val="28"/>
+          <w:szCs w:val="28"/>
+        </w:rPr>
+        <w:t xml:space="preserve"> System Design (e.g., architecture design, database schema).</w:t>
+      </w:r>
+    </w:p>
+    <w:p>
+      <w:pPr>
+        <w:numPr>
+          <w:ilvl w:val="1"/>
+          <w:numId w:val="29"/>
+        </w:numPr>
+        <w:bidi w:val="0"/>
+      </w:pPr>
+      <w:r>
+        <w:rPr>
+          <w:b/>
+          <w:bCs/>
+        </w:rPr>
+        <w:t>Timeline:</w:t>
+      </w:r>
+      <w:r>
+        <w:t xml:space="preserve"> </w:t>
+      </w:r>
+      <w:r>
+        <w:t>16</w:t>
+      </w:r>
+      <w:r>
+        <w:t xml:space="preserve">/01/24 - </w:t>
+      </w:r>
+      <w:r>
+        <w:t>29</w:t>
+      </w:r>
+      <w:r>
+        <w:t>/0</w:t>
+      </w:r>
+      <w:r>
+        <w:t>1</w:t>
+      </w:r>
+      <w:r>
+        <w:t>/24</w:t>
+      </w:r>
+    </w:p>
+    <w:p>
+      <w:pPr>
+        <w:bidi w:val="0"/>
+        <w:rPr>
+          <w:b/>
+          <w:bCs/>
+          <w:sz w:val="28"/>
+          <w:szCs w:val="28"/>
+        </w:rPr>
+      </w:pPr>
+      <w:r>
+        <w:rPr>
+          <w:b/>
+          <w:bCs/>
+          <w:sz w:val="28"/>
+          <w:szCs w:val="28"/>
+        </w:rPr>
+        <w:t>2</w:t>
+      </w:r>
+      <w:r>
+        <w:rPr>
+          <w:b/>
+          <w:bCs/>
+          <w:sz w:val="28"/>
+          <w:szCs w:val="28"/>
+        </w:rPr>
+        <w:t>. Machine Learning Model Development</w:t>
+      </w:r>
+      <w:r>
+        <w:rPr>
+          <w:b/>
+          <w:bCs/>
+          <w:sz w:val="28"/>
+          <w:szCs w:val="28"/>
+        </w:rPr>
+        <w:t xml:space="preserve"> (5 weeks)</w:t>
+      </w:r>
+    </w:p>
+    <w:p>
+      <w:pPr>
+        <w:numPr>
+          <w:ilvl w:val="0"/>
+          <w:numId w:val="29"/>
+        </w:numPr>
+        <w:bidi w:val="0"/>
+        <w:rPr>
+          <w:sz w:val="28"/>
+          <w:szCs w:val="28"/>
+        </w:rPr>
+      </w:pPr>
+      <w:r>
+        <w:rPr>
+          <w:b/>
+          <w:bCs/>
+          <w:sz w:val="28"/>
+          <w:szCs w:val="28"/>
+        </w:rPr>
+        <w:t xml:space="preserve">Task </w:t>
+      </w:r>
+      <w:r>
+        <w:rPr>
+          <w:b/>
+          <w:bCs/>
+          <w:sz w:val="28"/>
+          <w:szCs w:val="28"/>
+        </w:rPr>
+        <w:t>2</w:t>
+      </w:r>
+      <w:r>
+        <w:rPr>
+          <w:b/>
+          <w:bCs/>
+          <w:sz w:val="28"/>
+          <w:szCs w:val="28"/>
+        </w:rPr>
+        <w:t>.1:</w:t>
+      </w:r>
+      <w:r>
+        <w:rPr>
+          <w:sz w:val="28"/>
+          <w:szCs w:val="28"/>
+        </w:rPr>
+        <w:t xml:space="preserve"> Data Collection (e.g., gathering images of coffee shops).</w:t>
+      </w:r>
+    </w:p>
+    <w:p>
+      <w:pPr>
+        <w:numPr>
+          <w:ilvl w:val="1"/>
+          <w:numId w:val="29"/>
+        </w:numPr>
+        <w:bidi w:val="0"/>
+      </w:pPr>
+      <w:r>
+        <w:rPr>
+          <w:b/>
+          <w:bCs/>
+        </w:rPr>
+        <w:t>Timeline:</w:t>
+      </w:r>
+      <w:r>
+        <w:t xml:space="preserve"> </w:t>
+      </w:r>
+      <w:r>
+        <w:t>30</w:t>
+      </w:r>
+      <w:r>
+        <w:t xml:space="preserve">/01/24 - </w:t>
+      </w:r>
+      <w:r>
+        <w:t>06</w:t>
+      </w:r>
+      <w:r>
+        <w:t>/02/24</w:t>
+      </w:r>
+    </w:p>
+    <w:p>
+      <w:pPr>
+        <w:numPr>
+          <w:ilvl w:val="0"/>
+          <w:numId w:val="29"/>
+        </w:numPr>
+        <w:bidi w:val="0"/>
+        <w:rPr>
+          <w:sz w:val="28"/>
+          <w:szCs w:val="28"/>
+        </w:rPr>
+      </w:pPr>
+      <w:r>
+        <w:rPr>
+          <w:b/>
+          <w:bCs/>
+          <w:sz w:val="28"/>
+          <w:szCs w:val="28"/>
+        </w:rPr>
+        <w:t xml:space="preserve">Task </w:t>
+      </w:r>
+      <w:r>
+        <w:rPr>
+          <w:b/>
+          <w:bCs/>
+          <w:sz w:val="28"/>
+          <w:szCs w:val="28"/>
+        </w:rPr>
+        <w:t>2</w:t>
+      </w:r>
+      <w:r>
+        <w:rPr>
+          <w:b/>
+          <w:bCs/>
+          <w:sz w:val="28"/>
+          <w:szCs w:val="28"/>
+        </w:rPr>
+        <w:t>.2:</w:t>
+      </w:r>
+      <w:r>
+        <w:rPr>
+          <w:sz w:val="28"/>
+          <w:szCs w:val="28"/>
+        </w:rPr>
+        <w:t xml:space="preserve"> Model Training (e.g., training the ML model on image data).</w:t>
+      </w:r>
+    </w:p>
+    <w:p>
+      <w:pPr>
+        <w:numPr>
+          <w:ilvl w:val="1"/>
+          <w:numId w:val="29"/>
+        </w:numPr>
+        <w:bidi w:val="0"/>
+      </w:pPr>
+      <w:r>
+        <w:rPr>
+          <w:b/>
+          <w:bCs/>
+        </w:rPr>
+        <w:t>Timeline:</w:t>
+      </w:r>
+      <w:r>
+        <w:t xml:space="preserve"> </w:t>
+      </w:r>
+      <w:r>
+        <w:t>07</w:t>
+      </w:r>
+      <w:r>
+        <w:t>/0</w:t>
+      </w:r>
+      <w:r>
+        <w:t>2</w:t>
+      </w:r>
+      <w:r>
+        <w:t xml:space="preserve">/24 - </w:t>
+      </w:r>
+      <w:r>
+        <w:t>04</w:t>
+      </w:r>
+      <w:r>
+        <w:t>/</w:t>
+      </w:r>
+      <w:r>
+        <w:t>03</w:t>
+      </w:r>
+      <w:r>
+        <w:t>/24</w:t>
+      </w:r>
+    </w:p>
+    <w:p>
+      <w:pPr>
+        <w:numPr>
+          <w:ilvl w:val="0"/>
+          <w:numId w:val="29"/>
+        </w:numPr>
+        <w:bidi w:val="0"/>
+        <w:rPr>
+          <w:sz w:val="28"/>
+          <w:szCs w:val="28"/>
+        </w:rPr>
+      </w:pPr>
+      <w:r>
+        <w:rPr>
+          <w:b/>
+          <w:bCs/>
+          <w:sz w:val="28"/>
+          <w:szCs w:val="28"/>
+        </w:rPr>
+        <w:t xml:space="preserve">Task </w:t>
+      </w:r>
+      <w:r>
+        <w:rPr>
+          <w:b/>
+          <w:bCs/>
+          <w:sz w:val="28"/>
+          <w:szCs w:val="28"/>
+        </w:rPr>
+        <w:t>2</w:t>
+      </w:r>
+      <w:r>
+        <w:rPr>
+          <w:b/>
+          <w:bCs/>
+          <w:sz w:val="28"/>
+          <w:szCs w:val="28"/>
+        </w:rPr>
+        <w:t>.3:</w:t>
+      </w:r>
+      <w:r>
+        <w:rPr>
+          <w:sz w:val="28"/>
+          <w:szCs w:val="28"/>
+        </w:rPr>
+        <w:t xml:space="preserve"> Model Evaluation (e.g., testing the model for accuracy).</w:t>
+      </w:r>
+    </w:p>
+    <w:p>
+      <w:pPr>
+        <w:numPr>
+          <w:ilvl w:val="1"/>
+          <w:numId w:val="29"/>
+        </w:numPr>
+        <w:bidi w:val="0"/>
+      </w:pPr>
+      <w:r>
+        <w:rPr>
+          <w:b/>
+          <w:bCs/>
+        </w:rPr>
+        <w:t>Timeline:</w:t>
+      </w:r>
+      <w:r>
+        <w:t xml:space="preserve"> </w:t>
+      </w:r>
+      <w:r>
+        <w:t>04</w:t>
+      </w:r>
+      <w:r>
+        <w:t>/</w:t>
+      </w:r>
+      <w:r>
+        <w:t>03</w:t>
+      </w:r>
+      <w:r>
+        <w:t xml:space="preserve">/24 - </w:t>
+      </w:r>
+      <w:r>
+        <w:t>11</w:t>
+      </w:r>
+      <w:r>
+        <w:t>/</w:t>
+      </w:r>
+      <w:r>
+        <w:t>03</w:t>
+      </w:r>
+      <w:r>
+        <w:t>/24</w:t>
+      </w:r>
+    </w:p>
+    <w:p>
+      <w:pPr>
+        <w:bidi w:val="0"/>
+        <w:rPr>
+          <w:b/>
+          <w:bCs/>
+          <w:sz w:val="28"/>
+          <w:szCs w:val="28"/>
+        </w:rPr>
+      </w:pPr>
+      <w:r>
+        <w:rPr>
+          <w:b/>
+          <w:bCs/>
+          <w:sz w:val="28"/>
+          <w:szCs w:val="28"/>
+        </w:rPr>
+        <w:t>3</w:t>
+      </w:r>
+      <w:r>
+        <w:rPr>
+          <w:b/>
+          <w:bCs/>
+          <w:sz w:val="28"/>
+          <w:szCs w:val="28"/>
+        </w:rPr>
+        <w:t>. Integration with Third-Party Services</w:t>
+      </w:r>
+      <w:r>
+        <w:rPr>
+          <w:b/>
+          <w:bCs/>
+          <w:sz w:val="28"/>
+          <w:szCs w:val="28"/>
+        </w:rPr>
+        <w:t xml:space="preserve"> (3 weeks)</w:t>
+      </w:r>
+    </w:p>
+    <w:p>
+      <w:pPr>
+        <w:numPr>
+          <w:ilvl w:val="0"/>
+          <w:numId w:val="30"/>
+        </w:numPr>
+        <w:bidi w:val="0"/>
+        <w:rPr>
+          <w:sz w:val="28"/>
+          <w:szCs w:val="28"/>
+        </w:rPr>
+      </w:pPr>
+      <w:r>
+        <w:rPr>
+          <w:b/>
+          <w:bCs/>
+          <w:sz w:val="28"/>
+          <w:szCs w:val="28"/>
+        </w:rPr>
+        <w:t xml:space="preserve">Task </w:t>
+      </w:r>
+      <w:r>
+        <w:rPr>
+          <w:b/>
+          <w:bCs/>
+          <w:sz w:val="28"/>
+          <w:szCs w:val="28"/>
+        </w:rPr>
+        <w:t>3</w:t>
+      </w:r>
+      <w:r>
+        <w:rPr>
+          <w:b/>
+          <w:bCs/>
+          <w:sz w:val="28"/>
+          <w:szCs w:val="28"/>
+        </w:rPr>
+        <w:t>.1:</w:t>
+      </w:r>
+      <w:r>
+        <w:rPr>
+          <w:sz w:val="28"/>
+          <w:szCs w:val="28"/>
+        </w:rPr>
+        <w:t xml:space="preserve"> Google Maps API Integration (e.g., image upload, geolocation retrieval).</w:t>
+      </w:r>
+    </w:p>
+    <w:p>
+      <w:pPr>
+        <w:numPr>
+          <w:ilvl w:val="1"/>
+          <w:numId w:val="30"/>
+        </w:numPr>
+        <w:bidi w:val="0"/>
+      </w:pPr>
+      <w:r>
+        <w:rPr>
+          <w:b/>
+          <w:bCs/>
+        </w:rPr>
+        <w:t>Timeline:</w:t>
+      </w:r>
+      <w:r>
+        <w:t xml:space="preserve"> </w:t>
+      </w:r>
+      <w:r>
+        <w:t>12</w:t>
+      </w:r>
+      <w:r>
+        <w:t>/</w:t>
+      </w:r>
+      <w:r>
+        <w:t>03</w:t>
+      </w:r>
+      <w:r>
+        <w:t xml:space="preserve">/24 - </w:t>
+      </w:r>
+      <w:r>
+        <w:t>25</w:t>
+      </w:r>
+      <w:r>
+        <w:t>/</w:t>
+      </w:r>
+      <w:r>
+        <w:t>03</w:t>
+      </w:r>
+      <w:r>
+        <w:t>/24</w:t>
+      </w:r>
+    </w:p>
+    <w:p>
+      <w:pPr>
+        <w:numPr>
+          <w:ilvl w:val="0"/>
+          <w:numId w:val="29"/>
+        </w:numPr>
+        <w:bidi w:val="0"/>
+        <w:rPr>
+          <w:sz w:val="28"/>
+          <w:szCs w:val="28"/>
+        </w:rPr>
+      </w:pPr>
+      <w:r>
+        <w:rPr>
+          <w:b/>
+          <w:bCs/>
+          <w:sz w:val="28"/>
+          <w:szCs w:val="28"/>
+        </w:rPr>
+        <w:t xml:space="preserve">Task </w:t>
+      </w:r>
+      <w:r>
+        <w:rPr>
+          <w:b/>
+          <w:bCs/>
+          <w:sz w:val="28"/>
+          <w:szCs w:val="28"/>
+        </w:rPr>
+        <w:t>3</w:t>
+      </w:r>
+      <w:r>
+        <w:rPr>
+          <w:b/>
+          <w:bCs/>
+          <w:sz w:val="28"/>
+          <w:szCs w:val="28"/>
+        </w:rPr>
+        <w:t>.2:</w:t>
+      </w:r>
+      <w:r>
+        <w:rPr>
+          <w:sz w:val="28"/>
+          <w:szCs w:val="28"/>
+        </w:rPr>
+        <w:t xml:space="preserve"> Integration with Pre-prepared Object Recognition Model.</w:t>
+      </w:r>
+    </w:p>
+    <w:p>
+      <w:pPr>
+        <w:numPr>
+          <w:ilvl w:val="1"/>
+          <w:numId w:val="29"/>
+        </w:numPr>
+        <w:bidi w:val="0"/>
+      </w:pPr>
+      <w:r>
+        <w:rPr>
+          <w:b/>
+          <w:bCs/>
+        </w:rPr>
+        <w:t>Timeline:</w:t>
+      </w:r>
+      <w:r>
+        <w:t xml:space="preserve"> </w:t>
+      </w:r>
+      <w:r>
+        <w:t>26</w:t>
+      </w:r>
+      <w:r>
+        <w:t>/</w:t>
+      </w:r>
+      <w:r>
+        <w:t>03</w:t>
+      </w:r>
+      <w:r>
+        <w:t xml:space="preserve">/24 - </w:t>
+      </w:r>
+      <w:r>
+        <w:t>01</w:t>
+      </w:r>
+      <w:r>
+        <w:t>/</w:t>
+      </w:r>
+      <w:r>
+        <w:t>04</w:t>
+      </w:r>
+      <w:r>
+        <w:t>/24</w:t>
+      </w:r>
+    </w:p>
+    <w:p>
+      <w:pPr>
+        <w:bidi w:val="0"/>
+        <w:rPr>
+          <w:b/>
+          <w:bCs/>
+          <w:sz w:val="28"/>
+          <w:szCs w:val="28"/>
+        </w:rPr>
+      </w:pPr>
+      <w:r>
+        <w:rPr>
+          <w:b/>
+          <w:bCs/>
+          <w:sz w:val="28"/>
+          <w:szCs w:val="28"/>
+        </w:rPr>
+        <w:t>4</w:t>
+      </w:r>
+      <w:r>
+        <w:rPr>
+          <w:b/>
+          <w:bCs/>
+          <w:sz w:val="28"/>
+          <w:szCs w:val="28"/>
+        </w:rPr>
+        <w:t>. Web Development</w:t>
+      </w:r>
+      <w:r>
+        <w:rPr>
+          <w:b/>
+          <w:bCs/>
+          <w:sz w:val="28"/>
+          <w:szCs w:val="28"/>
+        </w:rPr>
+        <w:t xml:space="preserve"> (6 weeks)</w:t>
+      </w:r>
+    </w:p>
+    <w:p>
+      <w:pPr>
+        <w:numPr>
+          <w:ilvl w:val="0"/>
+          <w:numId w:val="29"/>
+        </w:numPr>
+        <w:bidi w:val="0"/>
+        <w:rPr>
+          <w:sz w:val="28"/>
+          <w:szCs w:val="28"/>
+        </w:rPr>
+      </w:pPr>
+      <w:r>
+        <w:rPr>
+          <w:b/>
+          <w:bCs/>
+          <w:sz w:val="28"/>
+          <w:szCs w:val="28"/>
+        </w:rPr>
+        <w:t xml:space="preserve">Task </w:t>
+      </w:r>
+      <w:r>
+        <w:rPr>
+          <w:b/>
+          <w:bCs/>
+          <w:sz w:val="28"/>
+          <w:szCs w:val="28"/>
+        </w:rPr>
+        <w:t>4</w:t>
+      </w:r>
+      <w:r>
+        <w:rPr>
+          <w:b/>
+          <w:bCs/>
+          <w:sz w:val="28"/>
+          <w:szCs w:val="28"/>
+        </w:rPr>
+        <w:t>.1:</w:t>
+      </w:r>
+      <w:r>
+        <w:rPr>
+          <w:sz w:val="28"/>
+          <w:szCs w:val="28"/>
+        </w:rPr>
+        <w:t xml:space="preserve"> Frontend Development (e.g., React development for user interface).</w:t>
+      </w:r>
+    </w:p>
+    <w:p>
+      <w:pPr>
+        <w:numPr>
+          <w:ilvl w:val="1"/>
+          <w:numId w:val="29"/>
+        </w:numPr>
+        <w:bidi w:val="0"/>
+      </w:pPr>
+      <w:r>
+        <w:rPr>
+          <w:b/>
+          <w:bCs/>
+        </w:rPr>
+        <w:t>Timeline:</w:t>
+      </w:r>
+      <w:r>
+        <w:t xml:space="preserve"> </w:t>
+      </w:r>
+      <w:r>
+        <w:t>02</w:t>
+      </w:r>
+      <w:r>
+        <w:t>/</w:t>
+      </w:r>
+      <w:r>
+        <w:t>04</w:t>
+      </w:r>
+      <w:r>
+        <w:t xml:space="preserve">/24 - </w:t>
+      </w:r>
+      <w:r>
+        <w:t>15</w:t>
+      </w:r>
+      <w:r>
+        <w:t>/</w:t>
+      </w:r>
+      <w:r>
+        <w:t>04</w:t>
+      </w:r>
+      <w:r>
+        <w:t>/24</w:t>
+      </w:r>
+    </w:p>
+    <w:p>
+      <w:pPr>
+        <w:numPr>
+          <w:ilvl w:val="0"/>
+          <w:numId w:val="29"/>
+        </w:numPr>
+        <w:bidi w:val="0"/>
+        <w:rPr>
+          <w:sz w:val="28"/>
+          <w:szCs w:val="28"/>
+        </w:rPr>
+      </w:pPr>
+      <w:r>
+        <w:rPr>
+          <w:b/>
+          <w:bCs/>
+          <w:sz w:val="28"/>
+          <w:szCs w:val="28"/>
+        </w:rPr>
+        <w:t xml:space="preserve">Task </w:t>
+      </w:r>
+      <w:r>
+        <w:rPr>
+          <w:b/>
+          <w:bCs/>
+          <w:sz w:val="28"/>
+          <w:szCs w:val="28"/>
+        </w:rPr>
+        <w:t>4</w:t>
+      </w:r>
+      <w:r>
+        <w:rPr>
+          <w:b/>
+          <w:bCs/>
+          <w:sz w:val="28"/>
+          <w:szCs w:val="28"/>
+        </w:rPr>
+        <w:t>.2:</w:t>
+      </w:r>
+      <w:r>
+        <w:rPr>
+          <w:sz w:val="28"/>
+          <w:szCs w:val="28"/>
+        </w:rPr>
+        <w:t xml:space="preserve"> Backend Development (e.g., server, API development).</w:t>
+      </w:r>
+    </w:p>
+    <w:p>
+      <w:pPr>
+        <w:numPr>
+          <w:ilvl w:val="1"/>
+          <w:numId w:val="29"/>
+        </w:numPr>
+        <w:bidi w:val="0"/>
+      </w:pPr>
+      <w:r>
+        <w:rPr>
+          <w:b/>
+          <w:bCs/>
+        </w:rPr>
+        <w:t>Timeline:</w:t>
+      </w:r>
+      <w:r>
+        <w:t xml:space="preserve"> </w:t>
+      </w:r>
+      <w:r>
+        <w:t>16</w:t>
+      </w:r>
+      <w:r>
+        <w:t>/</w:t>
+      </w:r>
+      <w:r>
+        <w:t>04</w:t>
+      </w:r>
+      <w:r>
+        <w:t xml:space="preserve">/24 - </w:t>
+      </w:r>
+      <w:r>
+        <w:t>29</w:t>
+      </w:r>
+      <w:r>
+        <w:t>/</w:t>
+      </w:r>
+      <w:r>
+        <w:t>04</w:t>
+      </w:r>
+      <w:r>
+        <w:t>/24</w:t>
+      </w:r>
+    </w:p>
+    <w:p>
+      <w:pPr>
+        <w:numPr>
+          <w:ilvl w:val="0"/>
+          <w:numId w:val="29"/>
+        </w:numPr>
+        <w:bidi w:val="0"/>
+        <w:rPr>
+          <w:sz w:val="28"/>
+          <w:szCs w:val="28"/>
+        </w:rPr>
+      </w:pPr>
+      <w:r>
+        <w:rPr>
+          <w:b/>
+          <w:bCs/>
+          <w:sz w:val="28"/>
+          <w:szCs w:val="28"/>
+        </w:rPr>
+        <w:lastRenderedPageBreak/>
+        <w:t xml:space="preserve">Task </w:t>
+      </w:r>
+      <w:r>
+        <w:rPr>
+          <w:b/>
+          <w:bCs/>
+          <w:sz w:val="28"/>
+          <w:szCs w:val="28"/>
+        </w:rPr>
+        <w:t>4</w:t>
+      </w:r>
+      <w:r>
+        <w:rPr>
+          <w:b/>
+          <w:bCs/>
+          <w:sz w:val="28"/>
+          <w:szCs w:val="28"/>
+        </w:rPr>
+        <w:t>.3:</w:t>
+      </w:r>
+      <w:r>
+        <w:rPr>
+          <w:sz w:val="28"/>
+          <w:szCs w:val="28"/>
+        </w:rPr>
+        <w:t xml:space="preserve"> Integration of ML Model</w:t>
+      </w:r>
+      <w:r>
+        <w:rPr>
+          <w:sz w:val="28"/>
+          <w:szCs w:val="28"/>
+        </w:rPr>
+        <w:t xml:space="preserve"> and object detection Model</w:t>
+      </w:r>
+      <w:r>
+        <w:rPr>
+          <w:sz w:val="28"/>
+          <w:szCs w:val="28"/>
+        </w:rPr>
+        <w:t xml:space="preserve"> with Web Interface.</w:t>
+      </w:r>
+    </w:p>
+    <w:p>
+      <w:pPr>
+        <w:numPr>
+          <w:ilvl w:val="1"/>
+          <w:numId w:val="29"/>
+        </w:numPr>
+        <w:bidi w:val="0"/>
+      </w:pPr>
+      <w:r>
+        <w:rPr>
+          <w:b/>
+          <w:bCs/>
+        </w:rPr>
+        <w:t>Timeline:</w:t>
+      </w:r>
+      <w:r>
+        <w:t xml:space="preserve"> </w:t>
+      </w:r>
+      <w:r>
+        <w:t>30</w:t>
+      </w:r>
+      <w:r>
+        <w:t>/</w:t>
+      </w:r>
+      <w:r>
+        <w:t>04</w:t>
+      </w:r>
+      <w:r>
+        <w:t xml:space="preserve">/24 - </w:t>
+      </w:r>
+      <w:r>
+        <w:t>13</w:t>
+      </w:r>
+      <w:r>
+        <w:t>/</w:t>
+      </w:r>
+      <w:r>
+        <w:t>05</w:t>
+      </w:r>
+      <w:r>
+        <w:t>/24</w:t>
+      </w:r>
+    </w:p>
+    <w:p>
+      <w:pPr>
+        <w:bidi w:val="0"/>
+        <w:rPr>
+          <w:b/>
+          <w:bCs/>
+          <w:sz w:val="28"/>
+          <w:szCs w:val="28"/>
+        </w:rPr>
+      </w:pPr>
+      <w:r>
+        <w:rPr>
+          <w:b/>
+          <w:bCs/>
+          <w:sz w:val="28"/>
+          <w:szCs w:val="28"/>
+        </w:rPr>
+        <w:t>5</w:t>
+      </w:r>
+      <w:r>
+        <w:rPr>
+          <w:b/>
+          <w:bCs/>
+          <w:sz w:val="28"/>
+          <w:szCs w:val="28"/>
+        </w:rPr>
+        <w:t>. Testing and Validation</w:t>
+      </w:r>
+      <w:r>
+        <w:rPr>
+          <w:b/>
+          <w:bCs/>
+          <w:sz w:val="28"/>
+          <w:szCs w:val="28"/>
+        </w:rPr>
+        <w:t xml:space="preserve"> (2 weeks)</w:t>
+      </w:r>
+    </w:p>
+    <w:p>
+      <w:pPr>
+        <w:numPr>
+          <w:ilvl w:val="0"/>
+          <w:numId w:val="29"/>
+        </w:numPr>
+        <w:bidi w:val="0"/>
+        <w:rPr>
+          <w:sz w:val="28"/>
+          <w:szCs w:val="28"/>
+        </w:rPr>
+      </w:pPr>
+      <w:r>
+        <w:rPr>
+          <w:b/>
+          <w:bCs/>
+          <w:sz w:val="28"/>
+          <w:szCs w:val="28"/>
+        </w:rPr>
+        <w:t xml:space="preserve">Task </w:t>
+      </w:r>
+      <w:r>
+        <w:rPr>
+          <w:b/>
+          <w:bCs/>
+          <w:sz w:val="28"/>
+          <w:szCs w:val="28"/>
+        </w:rPr>
+        <w:t>5</w:t>
+      </w:r>
+      <w:r>
+        <w:rPr>
+          <w:b/>
+          <w:bCs/>
+          <w:sz w:val="28"/>
+          <w:szCs w:val="28"/>
+        </w:rPr>
+        <w:t>.1:</w:t>
+      </w:r>
+      <w:r>
+        <w:rPr>
+          <w:sz w:val="28"/>
+          <w:szCs w:val="28"/>
+        </w:rPr>
+        <w:t xml:space="preserve"> System Testing (e.g., testing the complete system functionality).</w:t>
+      </w:r>
+    </w:p>
+    <w:p>
+      <w:pPr>
+        <w:numPr>
+          <w:ilvl w:val="1"/>
+          <w:numId w:val="29"/>
+        </w:numPr>
+        <w:bidi w:val="0"/>
+      </w:pPr>
+      <w:r>
+        <w:rPr>
+          <w:b/>
+          <w:bCs/>
+        </w:rPr>
+        <w:t>Timeline:</w:t>
+      </w:r>
+      <w:r>
+        <w:t xml:space="preserve"> </w:t>
+      </w:r>
+      <w:r>
+        <w:t>14</w:t>
+      </w:r>
+      <w:r>
+        <w:t>/</w:t>
+      </w:r>
+      <w:r>
+        <w:t>05</w:t>
+      </w:r>
+      <w:r>
+        <w:t xml:space="preserve">/24 - </w:t>
+      </w:r>
+      <w:r>
+        <w:t>27</w:t>
+      </w:r>
+      <w:r>
+        <w:t>/</w:t>
+      </w:r>
+      <w:r>
+        <w:t>05</w:t>
+      </w:r>
+      <w:r>
+        <w:t>/24</w:t>
+      </w:r>
+    </w:p>
+    <w:p>
+      <w:pPr>
+        <w:bidi w:val="0"/>
+        <w:rPr>
+          <w:b/>
+          <w:bCs/>
+          <w:sz w:val="28"/>
+          <w:szCs w:val="28"/>
+        </w:rPr>
+      </w:pPr>
+      <w:r>
+        <w:rPr>
+          <w:b/>
+          <w:bCs/>
+          <w:sz w:val="28"/>
+          <w:szCs w:val="28"/>
+        </w:rPr>
+        <w:t>6</w:t>
+      </w:r>
+      <w:r>
+        <w:rPr>
+          <w:b/>
+          <w:bCs/>
+          <w:sz w:val="28"/>
+          <w:szCs w:val="28"/>
+        </w:rPr>
+        <w:t>. Documentation and Reporting</w:t>
+      </w:r>
+      <w:r>
+        <w:rPr>
+          <w:b/>
+          <w:bCs/>
+          <w:sz w:val="28"/>
+          <w:szCs w:val="28"/>
+        </w:rPr>
+        <w:t xml:space="preserve"> (1 week)</w:t>
+      </w:r>
+    </w:p>
+    <w:p>
+      <w:pPr>
+        <w:numPr>
+          <w:ilvl w:val="0"/>
+          <w:numId w:val="29"/>
+        </w:numPr>
+        <w:bidi w:val="0"/>
+        <w:rPr>
+          <w:sz w:val="28"/>
+          <w:szCs w:val="28"/>
+        </w:rPr>
+      </w:pPr>
+      <w:r>
+        <w:rPr>
+          <w:b/>
+          <w:bCs/>
+          <w:sz w:val="28"/>
+          <w:szCs w:val="28"/>
+        </w:rPr>
+        <w:t xml:space="preserve">Task </w:t>
+      </w:r>
+      <w:r>
+        <w:rPr>
+          <w:b/>
+          <w:bCs/>
+          <w:sz w:val="28"/>
+          <w:szCs w:val="28"/>
+        </w:rPr>
+        <w:t>6</w:t>
+      </w:r>
+      <w:r>
+        <w:rPr>
+          <w:b/>
+          <w:bCs/>
+          <w:sz w:val="28"/>
+          <w:szCs w:val="28"/>
+        </w:rPr>
+        <w:t>.1:</w:t>
+      </w:r>
+      <w:r>
+        <w:rPr>
+          <w:sz w:val="28"/>
+          <w:szCs w:val="28"/>
+        </w:rPr>
+        <w:t xml:space="preserve"> Technical Documentation (e.g., system documentation, API docs).</w:t>
+      </w:r>
+    </w:p>
+    <w:p>
+      <w:pPr>
+        <w:numPr>
+          <w:ilvl w:val="1"/>
+          <w:numId w:val="29"/>
+        </w:numPr>
+        <w:bidi w:val="0"/>
+      </w:pPr>
+      <w:r>
+        <w:rPr>
+          <w:b/>
+          <w:bCs/>
+        </w:rPr>
+        <w:t>Timeline:</w:t>
+      </w:r>
+      <w:r>
+        <w:t xml:space="preserve"> </w:t>
+      </w:r>
+      <w:r>
+        <w:t>28</w:t>
+      </w:r>
+      <w:r>
+        <w:t>/</w:t>
+      </w:r>
+      <w:r>
+        <w:t>05</w:t>
+      </w:r>
+      <w:r>
+        <w:t xml:space="preserve">/24 - </w:t>
+      </w:r>
+      <w:r>
+        <w:t>03</w:t>
+      </w:r>
+      <w:r>
+        <w:t>/</w:t>
+      </w:r>
+      <w:r>
+        <w:t>06</w:t>
+      </w:r>
+      <w:r>
+        <w:t>/24</w:t>
+      </w:r>
+    </w:p>
+    <w:p>
+      <w:pPr>
+        <w:bidi w:val="0"/>
+        <w:rPr>
+          <w:b/>
+          <w:bCs/>
+          <w:sz w:val="28"/>
+          <w:szCs w:val="28"/>
+        </w:rPr>
+      </w:pPr>
+      <w:r>
+        <w:rPr>
+          <w:b/>
+          <w:bCs/>
+          <w:sz w:val="28"/>
+          <w:szCs w:val="28"/>
+        </w:rPr>
+        <w:t>7. Time buffer (4 weeks)</w:t>
+      </w:r>
+    </w:p>
+    <w:p>
+      <w:pPr>
+        <w:pStyle w:val="a5"/>
+        <w:numPr>
+          <w:ilvl w:val="0"/>
+          <w:numId w:val="31"/>
+        </w:numPr>
+        <w:bidi w:val="0"/>
+        <w:rPr>
+          <w:sz w:val="28"/>
+          <w:szCs w:val="28"/>
+        </w:rPr>
+      </w:pPr>
+      <w:r>
+        <w:rPr>
+          <w:sz w:val="28"/>
+          <w:szCs w:val="28"/>
+        </w:rPr>
+        <w:t>Extra time for changes.</w:t>
+      </w:r>
+    </w:p>
+    <w:p>
+      <w:pPr>
+        <w:numPr>
+          <w:ilvl w:val="1"/>
+          <w:numId w:val="29"/>
+        </w:numPr>
+        <w:bidi w:val="0"/>
+      </w:pPr>
+      <w:r>
+        <w:rPr>
+          <w:b/>
+          <w:bCs/>
+        </w:rPr>
+        <w:t>Timeline:</w:t>
+      </w:r>
+      <w:r>
+        <w:t xml:space="preserve"> </w:t>
+      </w:r>
+      <w:r>
+        <w:t>03</w:t>
+      </w:r>
+      <w:r>
+        <w:t>/</w:t>
+      </w:r>
+      <w:r>
+        <w:t>06</w:t>
+      </w:r>
+      <w:r>
+        <w:t xml:space="preserve">/24 - </w:t>
+      </w:r>
+      <w:r>
+        <w:t>01</w:t>
+      </w:r>
+      <w:r>
+        <w:t>/</w:t>
+      </w:r>
+      <w:r>
+        <w:t>07</w:t>
+      </w:r>
+      <w:r>
+        <w:t>/2</w:t>
+      </w:r>
+      <w:r>
+        <w:t>4</w:t>
+      </w:r>
+    </w:p>
+    <w:p>
+      <w:pPr>
+        <w:jc w:val="right"/>
+        <w:rPr>
+          <w:sz w:val="28"/>
+          <w:szCs w:val="28"/>
+        </w:rPr>
+      </w:pPr>
+    </w:p>
+    <w:p>
+      <w:pPr>
+        <w:jc w:val="right"/>
+        <w:rPr>
+          <w:sz w:val="28"/>
+          <w:szCs w:val="28"/>
+        </w:rPr>
+      </w:pPr>
+      <w:r>
+        <w:rPr>
+          <w:b/>
+          <w:bCs/>
+          <w:sz w:val="28"/>
+          <w:szCs w:val="28"/>
+        </w:rPr>
         <w:t>4.4 Development Method:</w:t>
       </w:r>
       <w:r>
@@ -3944,6 +5315,7 @@
           <w:sz w:val="28"/>
           <w:szCs w:val="28"/>
         </w:rPr>
+        <w:lastRenderedPageBreak/>
         <w:t>4.6 Tests:</w:t>
       </w:r>
       <w:r>
@@ -4063,7 +5435,6 @@
           <w:sz w:val="28"/>
           <w:szCs w:val="28"/>
         </w:rPr>
-        <w:lastRenderedPageBreak/>
         <w:t>Diversity in Coffee Shops: Include a mix of renowned, local, and niche coffee shops to validate the system's ability to cater to diverse preferences.</w:t>
       </w:r>
     </w:p>
@@ -4183,7 +5554,6 @@
       <w:pPr>
         <w:jc w:val="right"/>
         <w:rPr>
-          <w:rFonts w:hint="cs"/>
           <w:sz w:val="28"/>
           <w:szCs w:val="28"/>
           <w:rtl/>
@@ -4232,7 +5602,6 @@
       <w:pPr>
         <w:jc w:val="right"/>
         <w:rPr>
-          <w:rFonts w:hint="cs"/>
           <w:b/>
           <w:bCs/>
           <w:sz w:val="28"/>
@@ -4245,6 +5614,7 @@
           <w:rFonts w:cs="Arial"/>
           <w:b/>
           <w:bCs/>
+          <w:noProof/>
           <w:sz w:val="28"/>
           <w:szCs w:val="28"/>
           <w:rtl/>
@@ -5642,6 +7012,155 @@
     </w:lvl>
   </w:abstractNum>
   <w:abstractNum w:abstractNumId="9" w15:restartNumberingAfterBreak="0">
+    <w:nsid w:val="1C1F06C5"/>
+    <w:multiLevelType w:val="multilevel"/>
+    <w:tmpl w:val="C6A65244"/>
+    <w:lvl w:ilvl="0">
+      <w:start w:val="1"/>
+      <w:numFmt w:val="bullet"/>
+      <w:lvlText w:val=""/>
+      <w:lvlJc w:val="left"/>
+      <w:pPr>
+        <w:tabs>
+          <w:tab w:val="num" w:pos="720"/>
+        </w:tabs>
+        <w:ind w:left="720" w:hanging="360"/>
+      </w:pPr>
+      <w:rPr>
+        <w:rFonts w:ascii="Symbol" w:hAnsi="Symbol" w:hint="default"/>
+        <w:sz w:val="20"/>
+      </w:rPr>
+    </w:lvl>
+    <w:lvl w:ilvl="1">
+      <w:start w:val="1"/>
+      <w:numFmt w:val="bullet"/>
+      <w:lvlText w:val=""/>
+      <w:lvlJc w:val="left"/>
+      <w:pPr>
+        <w:tabs>
+          <w:tab w:val="num" w:pos="1440"/>
+        </w:tabs>
+        <w:ind w:left="1440" w:hanging="360"/>
+      </w:pPr>
+      <w:rPr>
+        <w:rFonts w:ascii="Symbol" w:hAnsi="Symbol" w:hint="default"/>
+        <w:sz w:val="20"/>
+      </w:rPr>
+    </w:lvl>
+    <w:lvl w:ilvl="2" w:tentative="1">
+      <w:start w:val="1"/>
+      <w:numFmt w:val="bullet"/>
+      <w:lvlText w:val=""/>
+      <w:lvlJc w:val="left"/>
+      <w:pPr>
+        <w:tabs>
+          <w:tab w:val="num" w:pos="2160"/>
+        </w:tabs>
+        <w:ind w:left="2160" w:hanging="360"/>
+      </w:pPr>
+      <w:rPr>
+        <w:rFonts w:ascii="Symbol" w:hAnsi="Symbol" w:hint="default"/>
+        <w:sz w:val="20"/>
+      </w:rPr>
+    </w:lvl>
+    <w:lvl w:ilvl="3" w:tentative="1">
+      <w:start w:val="1"/>
+      <w:numFmt w:val="bullet"/>
+      <w:lvlText w:val=""/>
+      <w:lvlJc w:val="left"/>
+      <w:pPr>
+        <w:tabs>
+          <w:tab w:val="num" w:pos="2880"/>
+        </w:tabs>
+        <w:ind w:left="2880" w:hanging="360"/>
+      </w:pPr>
+      <w:rPr>
+        <w:rFonts w:ascii="Symbol" w:hAnsi="Symbol" w:hint="default"/>
+        <w:sz w:val="20"/>
+      </w:rPr>
+    </w:lvl>
+    <w:lvl w:ilvl="4" w:tentative="1">
+      <w:start w:val="1"/>
+      <w:numFmt w:val="bullet"/>
+      <w:lvlText w:val=""/>
+      <w:lvlJc w:val="left"/>
+      <w:pPr>
+        <w:tabs>
+          <w:tab w:val="num" w:pos="3600"/>
+        </w:tabs>
+        <w:ind w:left="3600" w:hanging="360"/>
+      </w:pPr>
+      <w:rPr>
+        <w:rFonts w:ascii="Symbol" w:hAnsi="Symbol" w:hint="default"/>
+        <w:sz w:val="20"/>
+      </w:rPr>
+    </w:lvl>
+    <w:lvl w:ilvl="5" w:tentative="1">
+      <w:start w:val="1"/>
+      <w:numFmt w:val="bullet"/>
+      <w:lvlText w:val=""/>
+      <w:lvlJc w:val="left"/>
+      <w:pPr>
+        <w:tabs>
+          <w:tab w:val="num" w:pos="4320"/>
+        </w:tabs>
+        <w:ind w:left="4320" w:hanging="360"/>
+      </w:pPr>
+      <w:rPr>
+        <w:rFonts w:ascii="Symbol" w:hAnsi="Symbol" w:hint="default"/>
+        <w:sz w:val="20"/>
+      </w:rPr>
+    </w:lvl>
+    <w:lvl w:ilvl="6" w:tentative="1">
+      <w:start w:val="1"/>
+      <w:numFmt w:val="bullet"/>
+      <w:lvlText w:val=""/>
+      <w:lvlJc w:val="left"/>
+      <w:pPr>
+        <w:tabs>
+          <w:tab w:val="num" w:pos="5040"/>
+        </w:tabs>
+        <w:ind w:left="5040" w:hanging="360"/>
+      </w:pPr>
+      <w:rPr>
+        <w:rFonts w:ascii="Symbol" w:hAnsi="Symbol" w:hint="default"/>
+        <w:sz w:val="20"/>
+      </w:rPr>
+    </w:lvl>
+    <w:lvl w:ilvl="7" w:tentative="1">
+      <w:start w:val="1"/>
+      <w:numFmt w:val="bullet"/>
+      <w:lvlText w:val=""/>
+      <w:lvlJc w:val="left"/>
+      <w:pPr>
+        <w:tabs>
+          <w:tab w:val="num" w:pos="5760"/>
+        </w:tabs>
+        <w:ind w:left="5760" w:hanging="360"/>
+      </w:pPr>
+      <w:rPr>
+        <w:rFonts w:ascii="Symbol" w:hAnsi="Symbol" w:hint="default"/>
+        <w:sz w:val="20"/>
+      </w:rPr>
+    </w:lvl>
+    <w:lvl w:ilvl="8" w:tentative="1">
+      <w:start w:val="1"/>
+      <w:numFmt w:val="bullet"/>
+      <w:lvlText w:val=""/>
+      <w:lvlJc w:val="left"/>
+      <w:pPr>
+        <w:tabs>
+          <w:tab w:val="num" w:pos="6480"/>
+        </w:tabs>
+        <w:ind w:left="6480" w:hanging="360"/>
+      </w:pPr>
+      <w:rPr>
+        <w:rFonts w:ascii="Symbol" w:hAnsi="Symbol" w:hint="default"/>
+        <w:sz w:val="20"/>
+      </w:rPr>
+    </w:lvl>
+  </w:abstractNum>
+  <w:abstractNum w:abstractNumId="10" w15:restartNumberingAfterBreak="0">
     <w:nsid w:val="1EA31A39"/>
     <w:multiLevelType w:val="multilevel"/>
     <w:tmpl w:val="3FE6F014"/>
@@ -5790,7 +7309,7 @@
       </w:rPr>
     </w:lvl>
   </w:abstractNum>
-  <w:abstractNum w:abstractNumId="10" w15:restartNumberingAfterBreak="0">
+  <w:abstractNum w:abstractNumId="11" w15:restartNumberingAfterBreak="0">
     <w:nsid w:val="23DD0789"/>
     <w:multiLevelType w:val="multilevel"/>
     <w:tmpl w:val="6B6CA9B8"/>
@@ -5939,7 +7458,7 @@
       </w:rPr>
     </w:lvl>
   </w:abstractNum>
-  <w:abstractNum w:abstractNumId="11" w15:restartNumberingAfterBreak="0">
+  <w:abstractNum w:abstractNumId="12" w15:restartNumberingAfterBreak="0">
     <w:nsid w:val="25A56771"/>
     <w:multiLevelType w:val="multilevel"/>
     <w:tmpl w:val="5C7A34C8"/>
@@ -6088,7 +7607,156 @@
       </w:rPr>
     </w:lvl>
   </w:abstractNum>
-  <w:abstractNum w:abstractNumId="12" w15:restartNumberingAfterBreak="0">
+  <w:abstractNum w:abstractNumId="13" w15:restartNumberingAfterBreak="0">
+    <w:nsid w:val="2A762C96"/>
+    <w:multiLevelType w:val="multilevel"/>
+    <w:tmpl w:val="52F016F0"/>
+    <w:lvl w:ilvl="0">
+      <w:start w:val="1"/>
+      <w:numFmt w:val="bullet"/>
+      <w:lvlText w:val=""/>
+      <w:lvlJc w:val="left"/>
+      <w:pPr>
+        <w:tabs>
+          <w:tab w:val="num" w:pos="720"/>
+        </w:tabs>
+        <w:ind w:left="720" w:hanging="360"/>
+      </w:pPr>
+      <w:rPr>
+        <w:rFonts w:ascii="Symbol" w:hAnsi="Symbol" w:hint="default"/>
+        <w:sz w:val="20"/>
+      </w:rPr>
+    </w:lvl>
+    <w:lvl w:ilvl="1">
+      <w:start w:val="1"/>
+      <w:numFmt w:val="bullet"/>
+      <w:lvlText w:val=""/>
+      <w:lvlJc w:val="left"/>
+      <w:pPr>
+        <w:tabs>
+          <w:tab w:val="num" w:pos="1440"/>
+        </w:tabs>
+        <w:ind w:left="1440" w:hanging="360"/>
+      </w:pPr>
+      <w:rPr>
+        <w:rFonts w:ascii="Symbol" w:hAnsi="Symbol" w:hint="default"/>
+        <w:sz w:val="20"/>
+      </w:rPr>
+    </w:lvl>
+    <w:lvl w:ilvl="2" w:tentative="1">
+      <w:start w:val="1"/>
+      <w:numFmt w:val="bullet"/>
+      <w:lvlText w:val=""/>
+      <w:lvlJc w:val="left"/>
+      <w:pPr>
+        <w:tabs>
+          <w:tab w:val="num" w:pos="2160"/>
+        </w:tabs>
+        <w:ind w:left="2160" w:hanging="360"/>
+      </w:pPr>
+      <w:rPr>
+        <w:rFonts w:ascii="Symbol" w:hAnsi="Symbol" w:hint="default"/>
+        <w:sz w:val="20"/>
+      </w:rPr>
+    </w:lvl>
+    <w:lvl w:ilvl="3" w:tentative="1">
+      <w:start w:val="1"/>
+      <w:numFmt w:val="bullet"/>
+      <w:lvlText w:val=""/>
+      <w:lvlJc w:val="left"/>
+      <w:pPr>
+        <w:tabs>
+          <w:tab w:val="num" w:pos="2880"/>
+        </w:tabs>
+        <w:ind w:left="2880" w:hanging="360"/>
+      </w:pPr>
+      <w:rPr>
+        <w:rFonts w:ascii="Symbol" w:hAnsi="Symbol" w:hint="default"/>
+        <w:sz w:val="20"/>
+      </w:rPr>
+    </w:lvl>
+    <w:lvl w:ilvl="4" w:tentative="1">
+      <w:start w:val="1"/>
+      <w:numFmt w:val="bullet"/>
+      <w:lvlText w:val=""/>
+      <w:lvlJc w:val="left"/>
+      <w:pPr>
+        <w:tabs>
+          <w:tab w:val="num" w:pos="3600"/>
+        </w:tabs>
+        <w:ind w:left="3600" w:hanging="360"/>
+      </w:pPr>
+      <w:rPr>
+        <w:rFonts w:ascii="Symbol" w:hAnsi="Symbol" w:hint="default"/>
+        <w:sz w:val="20"/>
+      </w:rPr>
+    </w:lvl>
+    <w:lvl w:ilvl="5" w:tentative="1">
+      <w:start w:val="1"/>
+      <w:numFmt w:val="bullet"/>
+      <w:lvlText w:val=""/>
+      <w:lvlJc w:val="left"/>
+      <w:pPr>
+        <w:tabs>
+          <w:tab w:val="num" w:pos="4320"/>
+        </w:tabs>
+        <w:ind w:left="4320" w:hanging="360"/>
+      </w:pPr>
+      <w:rPr>
+        <w:rFonts w:ascii="Symbol" w:hAnsi="Symbol" w:hint="default"/>
+        <w:sz w:val="20"/>
+      </w:rPr>
+    </w:lvl>
+    <w:lvl w:ilvl="6" w:tentative="1">
+      <w:start w:val="1"/>
+      <w:numFmt w:val="bullet"/>
+      <w:lvlText w:val=""/>
+      <w:lvlJc w:val="left"/>
+      <w:pPr>
+        <w:tabs>
+          <w:tab w:val="num" w:pos="5040"/>
+        </w:tabs>
+        <w:ind w:left="5040" w:hanging="360"/>
+      </w:pPr>
+      <w:rPr>
+        <w:rFonts w:ascii="Symbol" w:hAnsi="Symbol" w:hint="default"/>
+        <w:sz w:val="20"/>
+      </w:rPr>
+    </w:lvl>
+    <w:lvl w:ilvl="7" w:tentative="1">
+      <w:start w:val="1"/>
+      <w:numFmt w:val="bullet"/>
+      <w:lvlText w:val=""/>
+      <w:lvlJc w:val="left"/>
+      <w:pPr>
+        <w:tabs>
+          <w:tab w:val="num" w:pos="5760"/>
+        </w:tabs>
+        <w:ind w:left="5760" w:hanging="360"/>
+      </w:pPr>
+      <w:rPr>
+        <w:rFonts w:ascii="Symbol" w:hAnsi="Symbol" w:hint="default"/>
+        <w:sz w:val="20"/>
+      </w:rPr>
+    </w:lvl>
+    <w:lvl w:ilvl="8" w:tentative="1">
+      <w:start w:val="1"/>
+      <w:numFmt w:val="bullet"/>
+      <w:lvlText w:val=""/>
+      <w:lvlJc w:val="left"/>
+      <w:pPr>
+        <w:tabs>
+          <w:tab w:val="num" w:pos="6480"/>
+        </w:tabs>
+        <w:ind w:left="6480" w:hanging="360"/>
+      </w:pPr>
+      <w:rPr>
+        <w:rFonts w:ascii="Symbol" w:hAnsi="Symbol" w:hint="default"/>
+        <w:sz w:val="20"/>
+      </w:rPr>
+    </w:lvl>
+  </w:abstractNum>
+  <w:abstractNum w:abstractNumId="14" w15:restartNumberingAfterBreak="0">
     <w:nsid w:val="2C090EBB"/>
     <w:multiLevelType w:val="multilevel"/>
     <w:tmpl w:val="902A089A"/>
@@ -6237,7 +7905,7 @@
       </w:rPr>
     </w:lvl>
   </w:abstractNum>
-  <w:abstractNum w:abstractNumId="13" w15:restartNumberingAfterBreak="0">
+  <w:abstractNum w:abstractNumId="15" w15:restartNumberingAfterBreak="0">
     <w:nsid w:val="2C364CF8"/>
     <w:multiLevelType w:val="multilevel"/>
     <w:tmpl w:val="09BCF108"/>
@@ -6386,7 +8054,7 @@
       </w:rPr>
     </w:lvl>
   </w:abstractNum>
-  <w:abstractNum w:abstractNumId="14" w15:restartNumberingAfterBreak="0">
+  <w:abstractNum w:abstractNumId="16" w15:restartNumberingAfterBreak="0">
     <w:nsid w:val="2D891921"/>
     <w:multiLevelType w:val="multilevel"/>
     <w:tmpl w:val="7B640F82"/>
@@ -6535,7 +8203,120 @@
       </w:rPr>
     </w:lvl>
   </w:abstractNum>
-  <w:abstractNum w:abstractNumId="15" w15:restartNumberingAfterBreak="0">
+  <w:abstractNum w:abstractNumId="17" w15:restartNumberingAfterBreak="0">
+    <w:nsid w:val="2EA1001B"/>
+    <w:multiLevelType w:val="hybridMultilevel"/>
+    <w:tmpl w:val="8D72B9A8"/>
+    <w:lvl w:ilvl="0" w:tplc="04090001">
+      <w:start w:val="1"/>
+      <w:numFmt w:val="bullet"/>
+      <w:lvlText w:val=""/>
+      <w:lvlJc w:val="left"/>
+      <w:pPr>
+        <w:ind w:left="720" w:hanging="360"/>
+      </w:pPr>
+      <w:rPr>
+        <w:rFonts w:ascii="Symbol" w:hAnsi="Symbol" w:hint="default"/>
+      </w:rPr>
+    </w:lvl>
+    <w:lvl w:ilvl="1" w:tplc="04090003">
+      <w:start w:val="1"/>
+      <w:numFmt w:val="bullet"/>
+      <w:lvlText w:val="o"/>
+      <w:lvlJc w:val="left"/>
+      <w:pPr>
+        <w:ind w:left="1440" w:hanging="360"/>
+      </w:pPr>
+      <w:rPr>
+        <w:rFonts w:ascii="Courier New" w:hAnsi="Courier New" w:cs="Courier New" w:hint="default"/>
+      </w:rPr>
+    </w:lvl>
+    <w:lvl w:ilvl="2" w:tplc="04090005" w:tentative="1">
+      <w:start w:val="1"/>
+      <w:numFmt w:val="bullet"/>
+      <w:lvlText w:val=""/>
+      <w:lvlJc w:val="left"/>
+      <w:pPr>
+        <w:ind w:left="2160" w:hanging="360"/>
+      </w:pPr>
+      <w:rPr>
+        <w:rFonts w:ascii="Wingdings" w:hAnsi="Wingdings" w:hint="default"/>
+      </w:rPr>
+    </w:lvl>
+    <w:lvl w:ilvl="3" w:tplc="04090001" w:tentative="1">
+      <w:start w:val="1"/>
+      <w:numFmt w:val="bullet"/>
+      <w:lvlText w:val=""/>
+      <w:lvlJc w:val="left"/>
+      <w:pPr>
+        <w:ind w:left="2880" w:hanging="360"/>
+      </w:pPr>
+      <w:rPr>
+        <w:rFonts w:ascii="Symbol" w:hAnsi="Symbol" w:hint="default"/>
+      </w:rPr>
+    </w:lvl>
+    <w:lvl w:ilvl="4" w:tplc="04090003" w:tentative="1">
+      <w:start w:val="1"/>
+      <w:numFmt w:val="bullet"/>
+      <w:lvlText w:val="o"/>
+      <w:lvlJc w:val="left"/>
+      <w:pPr>
+        <w:ind w:left="3600" w:hanging="360"/>
+      </w:pPr>
+      <w:rPr>
+        <w:rFonts w:ascii="Courier New" w:hAnsi="Courier New" w:cs="Courier New" w:hint="default"/>
+      </w:rPr>
+    </w:lvl>
+    <w:lvl w:ilvl="5" w:tplc="04090005" w:tentative="1">
+      <w:start w:val="1"/>
+      <w:numFmt w:val="bullet"/>
+      <w:lvlText w:val=""/>
+      <w:lvlJc w:val="left"/>
+      <w:pPr>
+        <w:ind w:left="4320" w:hanging="360"/>
+      </w:pPr>
+      <w:rPr>
+        <w:rFonts w:ascii="Wingdings" w:hAnsi="Wingdings" w:hint="default"/>
+      </w:rPr>
+    </w:lvl>
+    <w:lvl w:ilvl="6" w:tplc="04090001" w:tentative="1">
+      <w:start w:val="1"/>
+      <w:numFmt w:val="bullet"/>
+      <w:lvlText w:val=""/>
+      <w:lvlJc w:val="left"/>
+      <w:pPr>
+        <w:ind w:left="5040" w:hanging="360"/>
+      </w:pPr>
+      <w:rPr>
+        <w:rFonts w:ascii="Symbol" w:hAnsi="Symbol" w:hint="default"/>
+      </w:rPr>
+    </w:lvl>
+    <w:lvl w:ilvl="7" w:tplc="04090003" w:tentative="1">
+      <w:start w:val="1"/>
+      <w:numFmt w:val="bullet"/>
+      <w:lvlText w:val="o"/>
+      <w:lvlJc w:val="left"/>
+      <w:pPr>
+        <w:ind w:left="5760" w:hanging="360"/>
+      </w:pPr>
+      <w:rPr>
+        <w:rFonts w:ascii="Courier New" w:hAnsi="Courier New" w:cs="Courier New" w:hint="default"/>
+      </w:rPr>
+    </w:lvl>
+    <w:lvl w:ilvl="8" w:tplc="04090005" w:tentative="1">
+      <w:start w:val="1"/>
+      <w:numFmt w:val="bullet"/>
+      <w:lvlText w:val=""/>
+      <w:lvlJc w:val="left"/>
+      <w:pPr>
+        <w:ind w:left="6480" w:hanging="360"/>
+      </w:pPr>
+      <w:rPr>
+        <w:rFonts w:ascii="Wingdings" w:hAnsi="Wingdings" w:hint="default"/>
+      </w:rPr>
+    </w:lvl>
+  </w:abstractNum>
+  <w:abstractNum w:abstractNumId="18" w15:restartNumberingAfterBreak="0">
     <w:nsid w:val="37212311"/>
     <w:multiLevelType w:val="multilevel"/>
     <w:tmpl w:val="13F042F2"/>
@@ -6684,7 +8465,7 @@
       </w:rPr>
     </w:lvl>
   </w:abstractNum>
-  <w:abstractNum w:abstractNumId="16" w15:restartNumberingAfterBreak="0">
+  <w:abstractNum w:abstractNumId="19" w15:restartNumberingAfterBreak="0">
     <w:nsid w:val="3D814069"/>
     <w:multiLevelType w:val="multilevel"/>
     <w:tmpl w:val="8D5EC396"/>
@@ -6833,7 +8614,7 @@
       </w:rPr>
     </w:lvl>
   </w:abstractNum>
-  <w:abstractNum w:abstractNumId="17" w15:restartNumberingAfterBreak="0">
+  <w:abstractNum w:abstractNumId="20" w15:restartNumberingAfterBreak="0">
     <w:nsid w:val="3E3C4D9A"/>
     <w:multiLevelType w:val="multilevel"/>
     <w:tmpl w:val="ADDC3BD4"/>
@@ -6982,7 +8763,7 @@
       </w:rPr>
     </w:lvl>
   </w:abstractNum>
-  <w:abstractNum w:abstractNumId="18" w15:restartNumberingAfterBreak="0">
+  <w:abstractNum w:abstractNumId="21" w15:restartNumberingAfterBreak="0">
     <w:nsid w:val="45BD241E"/>
     <w:multiLevelType w:val="multilevel"/>
     <w:tmpl w:val="8DCEAC9A"/>
@@ -7131,7 +8912,7 @@
       </w:rPr>
     </w:lvl>
   </w:abstractNum>
-  <w:abstractNum w:abstractNumId="19" w15:restartNumberingAfterBreak="0">
+  <w:abstractNum w:abstractNumId="22" w15:restartNumberingAfterBreak="0">
     <w:nsid w:val="465A2C58"/>
     <w:multiLevelType w:val="multilevel"/>
     <w:tmpl w:val="D9122FF6"/>
@@ -7280,7 +9061,7 @@
       </w:rPr>
     </w:lvl>
   </w:abstractNum>
-  <w:abstractNum w:abstractNumId="20" w15:restartNumberingAfterBreak="0">
+  <w:abstractNum w:abstractNumId="23" w15:restartNumberingAfterBreak="0">
     <w:nsid w:val="488141BA"/>
     <w:multiLevelType w:val="multilevel"/>
     <w:tmpl w:val="90F488BA"/>
@@ -7429,7 +9210,7 @@
       </w:rPr>
     </w:lvl>
   </w:abstractNum>
-  <w:abstractNum w:abstractNumId="21" w15:restartNumberingAfterBreak="0">
+  <w:abstractNum w:abstractNumId="24" w15:restartNumberingAfterBreak="0">
     <w:nsid w:val="51167043"/>
     <w:multiLevelType w:val="multilevel"/>
     <w:tmpl w:val="14D0D690"/>
@@ -7578,7 +9359,7 @@
       </w:rPr>
     </w:lvl>
   </w:abstractNum>
-  <w:abstractNum w:abstractNumId="22" w15:restartNumberingAfterBreak="0">
+  <w:abstractNum w:abstractNumId="25" w15:restartNumberingAfterBreak="0">
     <w:nsid w:val="55207BF1"/>
     <w:multiLevelType w:val="multilevel"/>
     <w:tmpl w:val="4198D1B8"/>
@@ -7691,7 +9472,7 @@
       </w:pPr>
     </w:lvl>
   </w:abstractNum>
-  <w:abstractNum w:abstractNumId="23" w15:restartNumberingAfterBreak="0">
+  <w:abstractNum w:abstractNumId="26" w15:restartNumberingAfterBreak="0">
     <w:nsid w:val="5B133F04"/>
     <w:multiLevelType w:val="multilevel"/>
     <w:tmpl w:val="9B0823B2"/>
@@ -7840,7 +9621,7 @@
       </w:rPr>
     </w:lvl>
   </w:abstractNum>
-  <w:abstractNum w:abstractNumId="24" w15:restartNumberingAfterBreak="0">
+  <w:abstractNum w:abstractNumId="27" w15:restartNumberingAfterBreak="0">
     <w:nsid w:val="655F4893"/>
     <w:multiLevelType w:val="multilevel"/>
     <w:tmpl w:val="FA705C4C"/>
@@ -7989,7 +9770,7 @@
       </w:rPr>
     </w:lvl>
   </w:abstractNum>
-  <w:abstractNum w:abstractNumId="25" w15:restartNumberingAfterBreak="0">
+  <w:abstractNum w:abstractNumId="28" w15:restartNumberingAfterBreak="0">
     <w:nsid w:val="67F031C1"/>
     <w:multiLevelType w:val="multilevel"/>
     <w:tmpl w:val="0846C59A"/>
@@ -8138,7 +9919,7 @@
       </w:rPr>
     </w:lvl>
   </w:abstractNum>
-  <w:abstractNum w:abstractNumId="26" w15:restartNumberingAfterBreak="0">
+  <w:abstractNum w:abstractNumId="29" w15:restartNumberingAfterBreak="0">
     <w:nsid w:val="78453408"/>
     <w:multiLevelType w:val="multilevel"/>
     <w:tmpl w:val="AF12B49C"/>
@@ -8287,7 +10068,7 @@
       </w:rPr>
     </w:lvl>
   </w:abstractNum>
-  <w:abstractNum w:abstractNumId="27" w15:restartNumberingAfterBreak="0">
+  <w:abstractNum w:abstractNumId="30" w15:restartNumberingAfterBreak="0">
     <w:nsid w:val="7CEF36FD"/>
     <w:multiLevelType w:val="multilevel"/>
     <w:tmpl w:val="8F646CAE"/>
@@ -8440,58 +10221,58 @@
     <w:abstractNumId w:val="8"/>
   </w:num>
   <w:num w:numId="2" w16cid:durableId="460804628">
-    <w:abstractNumId w:val="12"/>
+    <w:abstractNumId w:val="14"/>
   </w:num>
   <w:num w:numId="3" w16cid:durableId="2085377252">
     <w:abstractNumId w:val="4"/>
   </w:num>
   <w:num w:numId="4" w16cid:durableId="652416154">
-    <w:abstractNumId w:val="24"/>
+    <w:abstractNumId w:val="27"/>
   </w:num>
   <w:num w:numId="5" w16cid:durableId="925500672">
-    <w:abstractNumId w:val="26"/>
+    <w:abstractNumId w:val="29"/>
   </w:num>
   <w:num w:numId="6" w16cid:durableId="1000818006">
     <w:abstractNumId w:val="0"/>
   </w:num>
   <w:num w:numId="7" w16cid:durableId="1109743120">
-    <w:abstractNumId w:val="17"/>
+    <w:abstractNumId w:val="20"/>
   </w:num>
   <w:num w:numId="8" w16cid:durableId="1600984287">
-    <w:abstractNumId w:val="27"/>
+    <w:abstractNumId w:val="30"/>
   </w:num>
   <w:num w:numId="9" w16cid:durableId="1742754071">
-    <w:abstractNumId w:val="21"/>
+    <w:abstractNumId w:val="24"/>
   </w:num>
   <w:num w:numId="10" w16cid:durableId="1155488000">
-    <w:abstractNumId w:val="10"/>
+    <w:abstractNumId w:val="11"/>
   </w:num>
   <w:num w:numId="11" w16cid:durableId="515508001">
-    <w:abstractNumId w:val="11"/>
+    <w:abstractNumId w:val="12"/>
   </w:num>
   <w:num w:numId="12" w16cid:durableId="546721021">
     <w:abstractNumId w:val="1"/>
   </w:num>
   <w:num w:numId="13" w16cid:durableId="1964651385">
+    <w:abstractNumId w:val="19"/>
+  </w:num>
+  <w:num w:numId="14" w16cid:durableId="1999726090">
+    <w:abstractNumId w:val="26"/>
+  </w:num>
+  <w:num w:numId="15" w16cid:durableId="1874877120">
+    <w:abstractNumId w:val="23"/>
+  </w:num>
+  <w:num w:numId="16" w16cid:durableId="1692486114">
+    <w:abstractNumId w:val="18"/>
+  </w:num>
+  <w:num w:numId="17" w16cid:durableId="967202889">
     <w:abstractNumId w:val="16"/>
   </w:num>
-  <w:num w:numId="14" w16cid:durableId="1999726090">
-    <w:abstractNumId w:val="23"/>
-  </w:num>
-  <w:num w:numId="15" w16cid:durableId="1874877120">
-    <w:abstractNumId w:val="20"/>
-  </w:num>
-  <w:num w:numId="16" w16cid:durableId="1692486114">
-    <w:abstractNumId w:val="15"/>
-  </w:num>
-  <w:num w:numId="17" w16cid:durableId="967202889">
-    <w:abstractNumId w:val="14"/>
-  </w:num>
   <w:num w:numId="18" w16cid:durableId="2011253229">
-    <w:abstractNumId w:val="9"/>
+    <w:abstractNumId w:val="10"/>
   </w:num>
   <w:num w:numId="19" w16cid:durableId="44918147">
-    <w:abstractNumId w:val="18"/>
+    <w:abstractNumId w:val="21"/>
   </w:num>
   <w:num w:numId="20" w16cid:durableId="251397220">
     <w:abstractNumId w:val="6"/>
@@ -8506,19 +10287,28 @@
     <w:abstractNumId w:val="5"/>
   </w:num>
   <w:num w:numId="24" w16cid:durableId="858197962">
-    <w:abstractNumId w:val="19"/>
+    <w:abstractNumId w:val="22"/>
   </w:num>
   <w:num w:numId="25" w16cid:durableId="473765727">
-    <w:abstractNumId w:val="25"/>
+    <w:abstractNumId w:val="28"/>
   </w:num>
   <w:num w:numId="26" w16cid:durableId="1109396752">
-    <w:abstractNumId w:val="13"/>
+    <w:abstractNumId w:val="15"/>
   </w:num>
   <w:num w:numId="27" w16cid:durableId="323944666">
-    <w:abstractNumId w:val="22"/>
+    <w:abstractNumId w:val="25"/>
   </w:num>
   <w:num w:numId="28" w16cid:durableId="1513453394">
     <w:abstractNumId w:val="3"/>
+  </w:num>
+  <w:num w:numId="29" w16cid:durableId="800459155">
+    <w:abstractNumId w:val="13"/>
+  </w:num>
+  <w:num w:numId="30" w16cid:durableId="721635877">
+    <w:abstractNumId w:val="9"/>
+  </w:num>
+  <w:num w:numId="31" w16cid:durableId="1243176893">
+    <w:abstractNumId w:val="17"/>
   </w:num>
 </w:numbering>
 </file>
@@ -8965,13 +10755,13 @@
       <w:bCs/>
     </w:rPr>
   </w:style>
-  <w:style w:type="character" w:customStyle="1" w:styleId="date">
-    <w:name w:val="date"/>
+  <w:style w:type="character" w:customStyle="1" w:styleId="1">
+    <w:name w:val="תאריך1"/>
     <w:basedOn w:val="a0"/>
     <w:rsid w:val="000A389D"/>
   </w:style>
-  <w:style w:type="character" w:customStyle="1" w:styleId="title">
-    <w:name w:val="title"/>
+  <w:style w:type="character" w:customStyle="1" w:styleId="10">
+    <w:name w:val="כותרת טקסט1"/>
     <w:basedOn w:val="a0"/>
     <w:rsid w:val="000A389D"/>
   </w:style>

</xml_diff>